<commit_message>
Update Assessment of the impacts of constructing artificial structures on the water-분석.docx
</commit_message>
<xml_diff>
--- a/summary/Assessment of the impacts of constructing artificial structures on the water-분석.docx
+++ b/summary/Assessment of the impacts of constructing artificial structures on the water-분석.docx
@@ -889,11 +889,11 @@
         <w:autoSpaceDE/>
         <w:autoSpaceDN/>
         <w:jc w:val="both"/>
-        <w:rPr>
-          <w:rFonts w:hint="eastAsia"/>
-        </w:rPr>
-      </w:pPr>
-      <w:r>
+      </w:pPr>
+      <w:r>
+        <w:rPr>
+          <w:noProof/>
+        </w:rPr>
         <w:drawing>
           <wp:inline distT="0" distB="0" distL="0" distR="0" wp14:anchorId="3501F816" wp14:editId="5D8B325C">
             <wp:extent cx="5731510" cy="1868170"/>
@@ -1090,37 +1090,7 @@
         <w:rPr>
           <w:rFonts w:hint="eastAsia"/>
         </w:rPr>
-        <w:t xml:space="preserve">B: </w:t>
-      </w:r>
-      <w:r>
-        <w:rPr>
-          <w:rFonts w:hint="eastAsia"/>
-        </w:rPr>
-        <w:t>주로 보 건설 이</w:t>
-      </w:r>
-      <w:r>
-        <w:rPr>
-          <w:rFonts w:hint="eastAsia"/>
-        </w:rPr>
-        <w:t>후</w:t>
-      </w:r>
-      <w:r>
-        <w:rPr>
-          <w:rFonts w:hint="eastAsia"/>
-        </w:rPr>
-        <w:t>의 겨울</w:t>
-      </w:r>
-      <w:r>
-        <w:rPr>
-          <w:rFonts w:hint="eastAsia"/>
-        </w:rPr>
-        <w:t>,</w:t>
-      </w:r>
-      <w:r>
-        <w:rPr>
-          <w:rFonts w:hint="eastAsia"/>
-        </w:rPr>
-        <w:t xml:space="preserve"> 봄 데이터</w:t>
+        <w:t>B: 주로 보 건설 이후의 겨울, 봄 데이터</w:t>
       </w:r>
     </w:p>
     <w:p>
@@ -1136,25 +1106,7 @@
         <w:rPr>
           <w:rFonts w:hint="eastAsia"/>
         </w:rPr>
-        <w:t>C: 주로</w:t>
-      </w:r>
-      <w:r>
-        <w:rPr>
-          <w:rFonts w:hint="eastAsia"/>
-        </w:rPr>
-        <w:t xml:space="preserve"> 보 건설 이전의 </w:t>
-      </w:r>
-      <w:r>
-        <w:rPr>
-          <w:rFonts w:hint="eastAsia"/>
-        </w:rPr>
-        <w:t xml:space="preserve">여름, 가을 </w:t>
-      </w:r>
-      <w:r>
-        <w:rPr>
-          <w:rFonts w:hint="eastAsia"/>
-        </w:rPr>
-        <w:t>데이터</w:t>
+        <w:t>C: 주로 보 건설 이전의 여름, 가을 데이터</w:t>
       </w:r>
     </w:p>
     <w:p>
@@ -1170,37 +1122,7 @@
         <w:rPr>
           <w:rFonts w:hint="eastAsia"/>
         </w:rPr>
-        <w:t xml:space="preserve">D: </w:t>
-      </w:r>
-      <w:r>
-        <w:rPr>
-          <w:rFonts w:hint="eastAsia"/>
-        </w:rPr>
-        <w:t>주로 보 건설 이후</w:t>
-      </w:r>
-      <w:r>
-        <w:rPr>
-          <w:rFonts w:hint="eastAsia"/>
-        </w:rPr>
-        <w:t>의</w:t>
-      </w:r>
-      <w:r>
-        <w:rPr>
-          <w:rFonts w:hint="eastAsia"/>
-        </w:rPr>
-        <w:t xml:space="preserve"> </w:t>
-      </w:r>
-      <w:r>
-        <w:rPr>
-          <w:rFonts w:hint="eastAsia"/>
-        </w:rPr>
-        <w:t xml:space="preserve">여름, 가을 </w:t>
-      </w:r>
-      <w:r>
-        <w:rPr>
-          <w:rFonts w:hint="eastAsia"/>
-        </w:rPr>
-        <w:t>데이터</w:t>
+        <w:t>D: 주로 보 건설 이후의 여름, 가을 데이터</w:t>
       </w:r>
     </w:p>
     <w:p>
@@ -1271,10 +1193,14 @@
         <w:autoSpaceDE/>
         <w:autoSpaceDN/>
         <w:jc w:val="both"/>
-      </w:pPr>
-      <w:r>
-        <w:rPr>
-          <w:rFonts w:hint="eastAsia"/>
+        <w:rPr>
+          <w:color w:val="FF0000"/>
+        </w:rPr>
+      </w:pPr>
+      <w:r>
+        <w:rPr>
+          <w:rFonts w:hint="eastAsia"/>
+          <w:color w:val="FF0000"/>
         </w:rPr>
         <w:t xml:space="preserve">- </w:t>
       </w:r>
@@ -1283,12 +1209,14 @@
           <w:rFonts w:hint="eastAsia"/>
           <w:b/>
           <w:bCs/>
+          <w:color w:val="FF0000"/>
         </w:rPr>
         <w:t>결론 반박:</w:t>
       </w:r>
       <w:r>
         <w:rPr>
           <w:rFonts w:hint="eastAsia"/>
+          <w:color w:val="FF0000"/>
         </w:rPr>
         <w:t xml:space="preserve"> </w:t>
       </w:r>
@@ -1301,28 +1229,35 @@
         <w:autoSpaceDN/>
         <w:ind w:firstLineChars="400" w:firstLine="880"/>
         <w:jc w:val="both"/>
-      </w:pPr>
-      <w:r>
-        <w:rPr>
-          <w:rFonts w:hint="eastAsia"/>
+        <w:rPr>
+          <w:color w:val="FF0000"/>
+        </w:rPr>
+      </w:pPr>
+      <w:r>
+        <w:rPr>
+          <w:rFonts w:hint="eastAsia"/>
+          <w:color w:val="FF0000"/>
         </w:rPr>
         <w:t>- 위 결론은</w:t>
       </w:r>
       <w:r>
         <w:rPr>
           <w:rFonts w:hint="eastAsia"/>
+          <w:color w:val="FF0000"/>
         </w:rPr>
         <w:t xml:space="preserve"> 잘못된 해석임. 이유는 A와 B는 주로 겨울과 봄, 즉 온도가 낮았을 때의 데이터를 포함하지만, D는 모</w:t>
       </w:r>
       <w:r>
         <w:rPr>
           <w:rFonts w:hint="eastAsia"/>
+          <w:color w:val="FF0000"/>
         </w:rPr>
         <w:t>든</w:t>
       </w:r>
       <w:r>
         <w:rPr>
           <w:rFonts w:hint="eastAsia"/>
+          <w:color w:val="FF0000"/>
         </w:rPr>
         <w:t xml:space="preserve"> 계절의 데이터를 골고루 포함하기 때문임.</w:t>
       </w:r>
@@ -1335,34 +1270,42 @@
         <w:autoSpaceDN/>
         <w:ind w:firstLine="800"/>
         <w:jc w:val="both"/>
-      </w:pPr>
-      <w:r>
-        <w:rPr>
-          <w:rFonts w:hint="eastAsia"/>
+        <w:rPr>
+          <w:color w:val="FF0000"/>
+        </w:rPr>
+      </w:pPr>
+      <w:r>
+        <w:rPr>
+          <w:rFonts w:hint="eastAsia"/>
+          <w:color w:val="FF0000"/>
         </w:rPr>
         <w:t xml:space="preserve">- </w:t>
       </w:r>
       <w:r>
         <w:rPr>
           <w:rFonts w:hint="eastAsia"/>
+          <w:color w:val="FF0000"/>
         </w:rPr>
         <w:t>D 군집</w:t>
       </w:r>
       <w:r>
         <w:rPr>
           <w:rFonts w:hint="eastAsia"/>
+          <w:color w:val="FF0000"/>
         </w:rPr>
         <w:t xml:space="preserve"> 문제:</w:t>
       </w:r>
       <w:r>
         <w:rPr>
           <w:rFonts w:hint="eastAsia"/>
+          <w:color w:val="FF0000"/>
         </w:rPr>
         <w:t xml:space="preserve"> 봄, 겨울 데이터와 여름, 가을 데이터가 매우 상이하기 때문에 하나의 군집에 함께 포함되어 있을 가능성이 매우 낮</w:t>
       </w:r>
       <w:r>
         <w:rPr>
           <w:rFonts w:hint="eastAsia"/>
+          <w:color w:val="FF0000"/>
         </w:rPr>
         <w:t>기 때문에 하나의 군집 형성 불가능.</w:t>
       </w:r>
@@ -1373,11 +1316,11 @@
         <w:wordWrap/>
         <w:autoSpaceDE/>
         <w:autoSpaceDN/>
-        <w:rPr>
-          <w:rFonts w:hint="eastAsia"/>
-        </w:rPr>
-      </w:pPr>
-      <w:r>
+      </w:pPr>
+      <w:r>
+        <w:rPr>
+          <w:noProof/>
+        </w:rPr>
         <w:drawing>
           <wp:inline distT="0" distB="0" distL="0" distR="0" wp14:anchorId="4C77C8A7" wp14:editId="568CCDE6">
             <wp:extent cx="5731510" cy="3493770"/>

</xml_diff>